<commit_message>
Training data file path modified
</commit_message>
<xml_diff>
--- a/docs/iMedbot_package_install_instruction.docx
+++ b/docs/iMedbot_package_install_instruction.docx
@@ -22,23 +22,7 @@
         <w:ind w:left="720"/>
       </w:pPr>
       <w:r>
-        <w:t>ERROR: Cannot uninstall '</w:t>
-      </w:r>
-      <w:proofErr w:type="spellStart"/>
-      <w:r>
-        <w:t>PyYAML</w:t>
-      </w:r>
-      <w:proofErr w:type="spellEnd"/>
-      <w:r>
-        <w:t xml:space="preserve">'. It is a </w:t>
-      </w:r>
-      <w:proofErr w:type="spellStart"/>
-      <w:r>
-        <w:t>distutils</w:t>
-      </w:r>
-      <w:proofErr w:type="spellEnd"/>
-      <w:r>
-        <w:t xml:space="preserve"> installed project and thus we cannot accurately determine which files belong to it which would lead to only a partial uninstall</w:t>
+        <w:t>ERROR: Cannot uninstall 'PyYAML'. It is a distutils installed project and thus we cannot accurately determine which files belong to it which would lead to only a partial uninstall</w:t>
       </w:r>
     </w:p>
     <w:p>
@@ -46,36 +30,16 @@
         <w:ind w:firstLine="720"/>
       </w:pPr>
       <w:r>
-        <w:t xml:space="preserve">pip install --ignore-installed </w:t>
-      </w:r>
-      <w:proofErr w:type="spellStart"/>
-      <w:r>
-        <w:t>PyYAML</w:t>
-      </w:r>
-      <w:proofErr w:type="spellEnd"/>
+        <w:t>pip install --ignore-installed PyYAML</w:t>
+      </w:r>
     </w:p>
     <w:p>
       <w:pPr>
         <w:ind w:firstLine="720"/>
       </w:pPr>
       <w:r>
-        <w:t xml:space="preserve">change </w:t>
-      </w:r>
-      <w:proofErr w:type="spellStart"/>
-      <w:proofErr w:type="gramStart"/>
-      <w:r>
-        <w:t>time.clock</w:t>
-      </w:r>
-      <w:proofErr w:type="spellEnd"/>
-      <w:proofErr w:type="gramEnd"/>
-      <w:r>
-        <w:t xml:space="preserve"> to </w:t>
-      </w:r>
-      <w:proofErr w:type="spellStart"/>
-      <w:r>
-        <w:t>time.time</w:t>
-      </w:r>
-      <w:proofErr w:type="spellEnd"/>
+        <w:t>change time.clock to time.time</w:t>
+      </w:r>
     </w:p>
     <w:p>
       <w:r>
@@ -84,13 +48,8 @@
     </w:p>
     <w:p>
       <w:r>
-        <w:t xml:space="preserve">pip install </w:t>
-      </w:r>
-      <w:proofErr w:type="spellStart"/>
-      <w:r>
-        <w:t>speechrecognition</w:t>
-      </w:r>
-      <w:proofErr w:type="spellEnd"/>
+        <w:t>pip install speechrecognition</w:t>
+      </w:r>
     </w:p>
     <w:p>
       <w:r>
@@ -107,34 +66,30 @@
     </w:p>
     <w:p>
       <w:r>
+        <w:rPr>
+          <w:rFonts w:hint="eastAsia"/>
+        </w:rPr>
+        <w:t>pip</w:t>
+      </w:r>
+      <w:r>
+        <w:t xml:space="preserve"> install pytz</w:t>
+      </w:r>
+    </w:p>
+    <w:p>
+      <w:r>
         <w:t xml:space="preserve"># </w:t>
       </w:r>
       <w:r>
-        <w:t xml:space="preserve">pip install </w:t>
-      </w:r>
-      <w:proofErr w:type="spellStart"/>
-      <w:proofErr w:type="gramStart"/>
-      <w:r>
-        <w:t>neuralintents</w:t>
-      </w:r>
-      <w:proofErr w:type="spellEnd"/>
-      <w:r>
-        <w:t>,  no</w:t>
-      </w:r>
-      <w:proofErr w:type="gramEnd"/>
-      <w:r>
-        <w:t xml:space="preserve"> need for now.</w:t>
-      </w:r>
-    </w:p>
-    <w:p>
-      <w:r>
-        <w:t xml:space="preserve">how to install </w:t>
-      </w:r>
-      <w:proofErr w:type="spellStart"/>
-      <w:r>
-        <w:t>pyaudio</w:t>
-      </w:r>
-      <w:proofErr w:type="spellEnd"/>
+        <w:t>pip install neuralintents</w:t>
+      </w:r>
+      <w:r>
+        <w:t>,  no need for now.</w:t>
+      </w:r>
+    </w:p>
+    <w:p>
+      <w:r>
+        <w:t>how to install pyaudio</w:t>
+      </w:r>
     </w:p>
     <w:p>
       <w:r>

</xml_diff>

<commit_message>
added select buttons in dialogue
</commit_message>
<xml_diff>
--- a/docs/iMedbot_package_install_instruction.docx
+++ b/docs/iMedbot_package_install_instruction.docx
@@ -323,6 +323,85 @@
       </w:r>
     </w:p>
     <w:p/>
+    <w:p/>
+    <w:p/>
+    <w:p>
+      <w:r>
+        <w:lastRenderedPageBreak/>
+        <w:t>S</w:t>
+      </w:r>
+      <w:r>
+        <w:rPr>
+          <w:rFonts w:hint="eastAsia"/>
+        </w:rPr>
+        <w:t>ome</w:t>
+      </w:r>
+      <w:r>
+        <w:t xml:space="preserve"> </w:t>
+      </w:r>
+      <w:r>
+        <w:rPr>
+          <w:rFonts w:hint="eastAsia"/>
+        </w:rPr>
+        <w:t>er</w:t>
+      </w:r>
+      <w:r>
+        <w:t>rors</w:t>
+      </w:r>
+    </w:p>
+    <w:p/>
+    <w:p>
+      <w:r>
+        <w:t>If you can’t open the schema of database, you may need to download driver files and make you’re your database connected.</w:t>
+      </w:r>
+    </w:p>
+    <w:p>
+      <w:r>
+        <w:t>Right click database and click properties.</w:t>
+      </w:r>
+    </w:p>
+    <w:p>
+      <w:r>
+        <w:rPr>
+          <w:noProof/>
+        </w:rPr>
+        <w:drawing>
+          <wp:inline distT="0" distB="0" distL="0" distR="0" wp14:anchorId="57AD35D4" wp14:editId="65A29356">
+            <wp:extent cx="5943600" cy="5452745"/>
+            <wp:effectExtent l="0" t="0" r="0" b="0"/>
+            <wp:docPr id="6" name="Picture 6"/>
+            <wp:cNvGraphicFramePr>
+              <a:graphicFrameLocks xmlns:a="http://schemas.openxmlformats.org/drawingml/2006/main" noChangeAspect="1"/>
+            </wp:cNvGraphicFramePr>
+            <a:graphic xmlns:a="http://schemas.openxmlformats.org/drawingml/2006/main">
+              <a:graphicData uri="http://schemas.openxmlformats.org/drawingml/2006/picture">
+                <pic:pic xmlns:pic="http://schemas.openxmlformats.org/drawingml/2006/picture">
+                  <pic:nvPicPr>
+                    <pic:cNvPr id="1" name=""/>
+                    <pic:cNvPicPr/>
+                  </pic:nvPicPr>
+                  <pic:blipFill>
+                    <a:blip r:embed="rId9"/>
+                    <a:stretch>
+                      <a:fillRect/>
+                    </a:stretch>
+                  </pic:blipFill>
+                  <pic:spPr>
+                    <a:xfrm>
+                      <a:off x="0" y="0"/>
+                      <a:ext cx="5943600" cy="5452745"/>
+                    </a:xfrm>
+                    <a:prstGeom prst="rect">
+                      <a:avLst/>
+                    </a:prstGeom>
+                  </pic:spPr>
+                </pic:pic>
+              </a:graphicData>
+            </a:graphic>
+          </wp:inline>
+        </w:drawing>
+      </w:r>
+    </w:p>
     <w:p/>
     <w:p/>
     <w:sectPr>

</xml_diff>

<commit_message>
Working on more input function
</commit_message>
<xml_diff>
--- a/docs/iMedbot_package_install_instruction.docx
+++ b/docs/iMedbot_package_install_instruction.docx
@@ -3,8 +3,259 @@
 <w:document xmlns:wpc="http://schemas.microsoft.com/office/word/2010/wordprocessingCanvas" xmlns:cx="http://schemas.microsoft.com/office/drawing/2014/chartex" xmlns:cx1="http://schemas.microsoft.com/office/drawing/2015/9/8/chartex" xmlns:cx2="http://schemas.microsoft.com/office/drawing/2015/10/21/chartex" xmlns:cx3="http://schemas.microsoft.com/office/drawing/2016/5/9/chartex" xmlns:cx4="http://schemas.microsoft.com/office/drawing/2016/5/10/chartex" xmlns:cx5="http://schemas.microsoft.com/office/drawing/2016/5/11/chartex" xmlns:cx6="http://schemas.microsoft.com/office/drawing/2016/5/12/chartex" xmlns:cx7="http://schemas.microsoft.com/office/drawing/2016/5/13/chartex" xmlns:cx8="http://schemas.microsoft.com/office/drawing/2016/5/14/chartex" xmlns:mc="http://schemas.openxmlformats.org/markup-compatibility/2006" xmlns:aink="http://schemas.microsoft.com/office/drawing/2016/ink" xmlns:am3d="http://schemas.microsoft.com/office/drawing/2017/model3d" xmlns:o="urn:schemas-microsoft-com:office:office" xmlns:r="http://schemas.openxmlformats.org/officeDocument/2006/relationships" xmlns:m="http://schemas.openxmlformats.org/officeDocument/2006/math" xmlns:v="urn:schemas-microsoft-com:vml" xmlns:wp14="http://schemas.microsoft.com/office/word/2010/wordprocessingDrawing" xmlns:wp="http://schemas.openxmlformats.org/drawingml/2006/wordprocessingDrawing" xmlns:w10="urn:schemas-microsoft-com:office:word" xmlns:w="http://schemas.openxmlformats.org/wordprocessingml/2006/main" xmlns:w14="http://schemas.microsoft.com/office/word/2010/wordml" xmlns:w15="http://schemas.microsoft.com/office/word/2012/wordml" xmlns:w16cex="http://schemas.microsoft.com/office/word/2018/wordml/cex" xmlns:w16cid="http://schemas.microsoft.com/office/word/2016/wordml/cid" xmlns:w16="http://schemas.microsoft.com/office/word/2018/wordml" xmlns:w16se="http://schemas.microsoft.com/office/word/2015/wordml/symex" xmlns:wpg="http://schemas.microsoft.com/office/word/2010/wordprocessingGroup" xmlns:wpi="http://schemas.microsoft.com/office/word/2010/wordprocessingInk" xmlns:wne="http://schemas.microsoft.com/office/word/2006/wordml" xmlns:wps="http://schemas.microsoft.com/office/word/2010/wordprocessingShape" mc:Ignorable="w14 w15 w16se w16cid w16 w16cex wp14">
   <w:body>
     <w:p>
+      <w:pPr>
+        <w:shd w:val="clear" w:color="auto" w:fill="FDFDFD"/>
+        <w:spacing w:before="450" w:after="0" w:line="240" w:lineRule="auto"/>
+        <w:outlineLvl w:val="1"/>
+        <w:rPr>
+          <w:rFonts w:ascii="Source Sans Pro" w:eastAsia="Times New Roman" w:hAnsi="Source Sans Pro" w:cs="Times New Roman"/>
+          <w:b/>
+          <w:bCs/>
+          <w:color w:val="464646"/>
+          <w:sz w:val="36"/>
+          <w:szCs w:val="36"/>
+        </w:rPr>
+      </w:pPr>
+      <w:r>
+        <w:rPr>
+          <w:rFonts w:ascii="Source Sans Pro" w:eastAsia="Times New Roman" w:hAnsi="Source Sans Pro" w:cs="Times New Roman"/>
+          <w:b/>
+          <w:bCs/>
+          <w:color w:val="464646"/>
+          <w:sz w:val="36"/>
+          <w:szCs w:val="36"/>
+        </w:rPr>
+        <w:t>Why not pip freeze?</w:t>
+      </w:r>
+    </w:p>
+    <w:p>
+      <w:pPr>
+        <w:numPr>
+          <w:ilvl w:val="0"/>
+          <w:numId w:val="1"/>
+        </w:numPr>
+        <w:shd w:val="clear" w:color="auto" w:fill="FDFDFD"/>
+        <w:spacing w:before="100" w:beforeAutospacing="1" w:after="100" w:afterAutospacing="1" w:line="240" w:lineRule="auto"/>
+        <w:ind w:left="450"/>
+        <w:rPr>
+          <w:rFonts w:ascii="Source Sans Pro" w:eastAsia="Times New Roman" w:hAnsi="Source Sans Pro" w:cs="Times New Roman"/>
+          <w:color w:val="464646"/>
+          <w:sz w:val="24"/>
+          <w:szCs w:val="24"/>
+        </w:rPr>
+      </w:pPr>
+      <w:r>
+        <w:rPr>
+          <w:rFonts w:ascii="Courier New" w:eastAsia="Times New Roman" w:hAnsi="Courier New" w:cs="Courier New"/>
+          <w:color w:val="6C6C6C"/>
+          <w:sz w:val="20"/>
+          <w:szCs w:val="20"/>
+          <w:bdr w:val="single" w:sz="6" w:space="0" w:color="D3D3D3" w:frame="1"/>
+          <w:shd w:val="clear" w:color="auto" w:fill="F9F9F9"/>
+        </w:rPr>
+        <w:t>pip freeze</w:t>
+      </w:r>
+      <w:r>
+        <w:rPr>
+          <w:rFonts w:ascii="Source Sans Pro" w:eastAsia="Times New Roman" w:hAnsi="Source Sans Pro" w:cs="Times New Roman"/>
+          <w:color w:val="464646"/>
+          <w:sz w:val="24"/>
+          <w:szCs w:val="24"/>
+        </w:rPr>
+        <w:t> only saves the packages that are installed with </w:t>
+      </w:r>
+      <w:r>
+        <w:rPr>
+          <w:rFonts w:ascii="Courier New" w:eastAsia="Times New Roman" w:hAnsi="Courier New" w:cs="Courier New"/>
+          <w:color w:val="6C6C6C"/>
+          <w:sz w:val="20"/>
+          <w:szCs w:val="20"/>
+          <w:bdr w:val="single" w:sz="6" w:space="0" w:color="D3D3D3" w:frame="1"/>
+          <w:shd w:val="clear" w:color="auto" w:fill="F9F9F9"/>
+        </w:rPr>
+        <w:t>pip install</w:t>
+      </w:r>
+      <w:r>
+        <w:rPr>
+          <w:rFonts w:ascii="Source Sans Pro" w:eastAsia="Times New Roman" w:hAnsi="Source Sans Pro" w:cs="Times New Roman"/>
+          <w:color w:val="464646"/>
+          <w:sz w:val="24"/>
+          <w:szCs w:val="24"/>
+        </w:rPr>
+        <w:t> in your environment.</w:t>
+      </w:r>
+    </w:p>
+    <w:p>
+      <w:pPr>
+        <w:numPr>
+          <w:ilvl w:val="0"/>
+          <w:numId w:val="1"/>
+        </w:numPr>
+        <w:shd w:val="clear" w:color="auto" w:fill="FDFDFD"/>
+        <w:spacing w:before="100" w:beforeAutospacing="1" w:after="100" w:afterAutospacing="1" w:line="240" w:lineRule="auto"/>
+        <w:ind w:left="450"/>
+        <w:rPr>
+          <w:rFonts w:ascii="Source Sans Pro" w:eastAsia="Times New Roman" w:hAnsi="Source Sans Pro" w:cs="Times New Roman"/>
+          <w:color w:val="464646"/>
+          <w:sz w:val="24"/>
+          <w:szCs w:val="24"/>
+        </w:rPr>
+      </w:pPr>
+      <w:r>
+        <w:rPr>
+          <w:rFonts w:ascii="Courier New" w:eastAsia="Times New Roman" w:hAnsi="Courier New" w:cs="Courier New"/>
+          <w:color w:val="6C6C6C"/>
+          <w:sz w:val="20"/>
+          <w:szCs w:val="20"/>
+          <w:bdr w:val="single" w:sz="6" w:space="0" w:color="D3D3D3" w:frame="1"/>
+          <w:shd w:val="clear" w:color="auto" w:fill="F9F9F9"/>
+        </w:rPr>
+        <w:t>pip freeze</w:t>
+      </w:r>
+      <w:r>
+        <w:rPr>
+          <w:rFonts w:ascii="Source Sans Pro" w:eastAsia="Times New Roman" w:hAnsi="Source Sans Pro" w:cs="Times New Roman"/>
+          <w:color w:val="464646"/>
+          <w:sz w:val="24"/>
+          <w:szCs w:val="24"/>
+        </w:rPr>
+        <w:t xml:space="preserve"> saves all packages in the environment including those that you don’t use in your current project. (if you don’t have </w:t>
+      </w:r>
+      <w:proofErr w:type="spellStart"/>
+      <w:r>
+        <w:rPr>
+          <w:rFonts w:ascii="Source Sans Pro" w:eastAsia="Times New Roman" w:hAnsi="Source Sans Pro" w:cs="Times New Roman"/>
+          <w:color w:val="464646"/>
+          <w:sz w:val="24"/>
+          <w:szCs w:val="24"/>
+        </w:rPr>
+        <w:t>virtualenv</w:t>
+      </w:r>
+      <w:proofErr w:type="spellEnd"/>
+      <w:r>
+        <w:rPr>
+          <w:rFonts w:ascii="Source Sans Pro" w:eastAsia="Times New Roman" w:hAnsi="Source Sans Pro" w:cs="Times New Roman"/>
+          <w:color w:val="464646"/>
+          <w:sz w:val="24"/>
+          <w:szCs w:val="24"/>
+        </w:rPr>
+        <w:t>)</w:t>
+      </w:r>
+    </w:p>
+    <w:p>
+      <w:pPr>
+        <w:numPr>
+          <w:ilvl w:val="0"/>
+          <w:numId w:val="1"/>
+        </w:numPr>
+        <w:shd w:val="clear" w:color="auto" w:fill="FDFDFD"/>
+        <w:spacing w:before="100" w:beforeAutospacing="1" w:after="100" w:afterAutospacing="1" w:line="240" w:lineRule="auto"/>
+        <w:ind w:left="450"/>
+        <w:rPr>
+          <w:rFonts w:ascii="Source Sans Pro" w:eastAsia="Times New Roman" w:hAnsi="Source Sans Pro" w:cs="Times New Roman"/>
+          <w:color w:val="464646"/>
+          <w:sz w:val="24"/>
+          <w:szCs w:val="24"/>
+        </w:rPr>
+      </w:pPr>
+      <w:r>
+        <w:rPr>
+          <w:rFonts w:ascii="Source Sans Pro" w:eastAsia="Times New Roman" w:hAnsi="Source Sans Pro" w:cs="Times New Roman"/>
+          <w:color w:val="464646"/>
+          <w:sz w:val="24"/>
+          <w:szCs w:val="24"/>
+        </w:rPr>
+        <w:t>and sometimes you just need to create requirements.txt for a new project without installing modules.</w:t>
+      </w:r>
+    </w:p>
+    <w:p>
+      <w:r>
+        <w:t xml:space="preserve">I think </w:t>
+      </w:r>
+      <w:proofErr w:type="spellStart"/>
+      <w:r>
+        <w:t>pipreqs</w:t>
+      </w:r>
+      <w:proofErr w:type="spellEnd"/>
+      <w:r>
+        <w:t xml:space="preserve"> is more suitable for our project, because it just </w:t>
+      </w:r>
+      <w:proofErr w:type="gramStart"/>
+      <w:r>
+        <w:t>install</w:t>
+      </w:r>
+      <w:proofErr w:type="gramEnd"/>
+      <w:r>
+        <w:t xml:space="preserve"> </w:t>
+      </w:r>
+      <w:r>
+        <w:t>the package according to the project not the environment.</w:t>
+      </w:r>
+    </w:p>
+    <w:p>
+      <w:r>
+        <w:t xml:space="preserve">pip install </w:t>
+      </w:r>
+      <w:proofErr w:type="spellStart"/>
+      <w:r>
+        <w:t>pipreqs</w:t>
+      </w:r>
+      <w:proofErr w:type="spellEnd"/>
+    </w:p>
+    <w:p>
+      <w:proofErr w:type="spellStart"/>
+      <w:r>
+        <w:t>pipreqs</w:t>
+      </w:r>
+      <w:proofErr w:type="spellEnd"/>
+      <w:r>
+        <w:t xml:space="preserve"> </w:t>
+      </w:r>
+      <w:r>
+        <w:rPr>
+          <w:rFonts w:hint="eastAsia"/>
+        </w:rPr>
+        <w:t>--</w:t>
+      </w:r>
+      <w:r>
+        <w:t>force</w:t>
+      </w:r>
+      <w:r>
+        <w:t xml:space="preserve"> (added all the package in the current </w:t>
+      </w:r>
+      <w:r>
+        <w:rPr>
+          <w:highlight w:val="yellow"/>
+        </w:rPr>
+        <w:t>project</w:t>
+      </w:r>
+      <w:r>
+        <w:t xml:space="preserve"> to the requirements.txt. AND if you already have requirements.txt, you can use –force to overwrite it)</w:t>
+      </w:r>
+    </w:p>
+    <w:p>
+      <w:r>
+        <w:t>pip install -r requirements.txt</w:t>
+      </w:r>
+      <w:r>
+        <w:t xml:space="preserve"> (install all the package in the requirements.txt)</w:t>
+      </w:r>
+    </w:p>
+    <w:p>
       <w:r>
         <w:t>(to use “pip freeze &gt; requirements.txt”)</w:t>
+      </w:r>
+      <w:r>
+        <w:t xml:space="preserve"> added all the package in the current </w:t>
+      </w:r>
+      <w:r>
+        <w:rPr>
+          <w:highlight w:val="yellow"/>
+        </w:rPr>
+        <w:t>env</w:t>
+      </w:r>
+      <w:r>
+        <w:t xml:space="preserve"> to the requirements.txt</w:t>
       </w:r>
     </w:p>
     <w:p>
@@ -155,54 +406,12 @@
         <w:rPr>
           <w:noProof/>
         </w:rPr>
+        <w:lastRenderedPageBreak/>
         <w:drawing>
           <wp:inline distT="0" distB="0" distL="0" distR="0" wp14:anchorId="6EC71816" wp14:editId="74ADB9FA">
             <wp:extent cx="5943600" cy="1770380"/>
             <wp:effectExtent l="0" t="0" r="0" b="1270"/>
             <wp:docPr id="3" name="Picture 3"/>
-            <wp:cNvGraphicFramePr>
-              <a:graphicFrameLocks xmlns:a="http://schemas.openxmlformats.org/drawingml/2006/main" noChangeAspect="1"/>
-            </wp:cNvGraphicFramePr>
-            <a:graphic xmlns:a="http://schemas.openxmlformats.org/drawingml/2006/main">
-              <a:graphicData uri="http://schemas.openxmlformats.org/drawingml/2006/picture">
-                <pic:pic xmlns:pic="http://schemas.openxmlformats.org/drawingml/2006/picture">
-                  <pic:nvPicPr>
-                    <pic:cNvPr id="1" name=""/>
-                    <pic:cNvPicPr/>
-                  </pic:nvPicPr>
-                  <pic:blipFill>
-                    <a:blip r:embed="rId4"/>
-                    <a:stretch>
-                      <a:fillRect/>
-                    </a:stretch>
-                  </pic:blipFill>
-                  <pic:spPr>
-                    <a:xfrm>
-                      <a:off x="0" y="0"/>
-                      <a:ext cx="5943600" cy="1770380"/>
-                    </a:xfrm>
-                    <a:prstGeom prst="rect">
-                      <a:avLst/>
-                    </a:prstGeom>
-                  </pic:spPr>
-                </pic:pic>
-              </a:graphicData>
-            </a:graphic>
-          </wp:inline>
-        </w:drawing>
-      </w:r>
-    </w:p>
-    <w:p>
-      <w:r>
-        <w:rPr>
-          <w:noProof/>
-        </w:rPr>
-        <w:lastRenderedPageBreak/>
-        <w:drawing>
-          <wp:inline distT="0" distB="0" distL="0" distR="0" wp14:anchorId="3FC66CBB" wp14:editId="6E47C76C">
-            <wp:extent cx="5943600" cy="3029585"/>
-            <wp:effectExtent l="0" t="0" r="0" b="0"/>
-            <wp:docPr id="2" name="Picture 2"/>
             <wp:cNvGraphicFramePr>
               <a:graphicFrameLocks xmlns:a="http://schemas.openxmlformats.org/drawingml/2006/main" noChangeAspect="1"/>
             </wp:cNvGraphicFramePr>
@@ -222,7 +431,7 @@
                   <pic:spPr>
                     <a:xfrm>
                       <a:off x="0" y="0"/>
-                      <a:ext cx="5943600" cy="3029585"/>
+                      <a:ext cx="5943600" cy="1770380"/>
                     </a:xfrm>
                     <a:prstGeom prst="rect">
                       <a:avLst/>
@@ -237,42 +446,14 @@
     </w:p>
     <w:p>
       <w:r>
-        <w:t>https://www.lfd.uci.edu/~gohlke/pythonlibs/</w:t>
-      </w:r>
-    </w:p>
-    <w:p>
-      <w:r>
-        <w:t>after install all package</w:t>
-      </w:r>
-    </w:p>
-    <w:p>
-      <w:r>
-        <w:t>run app.py file.</w:t>
-      </w:r>
-    </w:p>
-    <w:p>
-      <w:r>
-        <w:t xml:space="preserve">If you see this screen shoot, it means it works </w:t>
-      </w:r>
-      <w:proofErr w:type="gramStart"/>
-      <w:r>
-        <w:t>successfully!,</w:t>
-      </w:r>
-      <w:proofErr w:type="gramEnd"/>
-      <w:r>
-        <w:t xml:space="preserve"> then open the website.</w:t>
-      </w:r>
-    </w:p>
-    <w:p>
-      <w:r>
         <w:rPr>
           <w:noProof/>
         </w:rPr>
         <w:drawing>
-          <wp:inline distT="0" distB="0" distL="0" distR="0" wp14:anchorId="174AD10D" wp14:editId="2C4292AD">
-            <wp:extent cx="5943600" cy="1653540"/>
-            <wp:effectExtent l="0" t="0" r="0" b="3810"/>
-            <wp:docPr id="1" name="Picture 1"/>
+          <wp:inline distT="0" distB="0" distL="0" distR="0" wp14:anchorId="3FC66CBB" wp14:editId="6E47C76C">
+            <wp:extent cx="5943600" cy="3029585"/>
+            <wp:effectExtent l="0" t="0" r="0" b="0"/>
+            <wp:docPr id="2" name="Picture 2"/>
             <wp:cNvGraphicFramePr>
               <a:graphicFrameLocks xmlns:a="http://schemas.openxmlformats.org/drawingml/2006/main" noChangeAspect="1"/>
             </wp:cNvGraphicFramePr>
@@ -292,7 +473,7 @@
                   <pic:spPr>
                     <a:xfrm>
                       <a:off x="0" y="0"/>
-                      <a:ext cx="5943600" cy="1653540"/>
+                      <a:ext cx="5943600" cy="3029585"/>
                     </a:xfrm>
                     <a:prstGeom prst="rect">
                       <a:avLst/>
@@ -307,14 +488,42 @@
     </w:p>
     <w:p>
       <w:r>
+        <w:t>https://www.lfd.uci.edu/~gohlke/pythonlibs/</w:t>
+      </w:r>
+    </w:p>
+    <w:p>
+      <w:r>
+        <w:t>after install all package</w:t>
+      </w:r>
+    </w:p>
+    <w:p>
+      <w:r>
+        <w:t>run app.py file.</w:t>
+      </w:r>
+    </w:p>
+    <w:p>
+      <w:r>
+        <w:t xml:space="preserve">If you see this screen shoot, it means it works </w:t>
+      </w:r>
+      <w:proofErr w:type="gramStart"/>
+      <w:r>
+        <w:t>successfully!,</w:t>
+      </w:r>
+      <w:proofErr w:type="gramEnd"/>
+      <w:r>
+        <w:t xml:space="preserve"> then open the website.</w:t>
+      </w:r>
+    </w:p>
+    <w:p>
+      <w:r>
         <w:rPr>
           <w:noProof/>
         </w:rPr>
         <w:drawing>
-          <wp:inline distT="0" distB="0" distL="0" distR="0" wp14:anchorId="16ED26C6" wp14:editId="52A3361D">
-            <wp:extent cx="5943600" cy="370205"/>
-            <wp:effectExtent l="0" t="0" r="0" b="0"/>
-            <wp:docPr id="4" name="Picture 4"/>
+          <wp:inline distT="0" distB="0" distL="0" distR="0" wp14:anchorId="174AD10D" wp14:editId="2C4292AD">
+            <wp:extent cx="5943600" cy="1653540"/>
+            <wp:effectExtent l="0" t="0" r="0" b="3810"/>
+            <wp:docPr id="1" name="Picture 1"/>
             <wp:cNvGraphicFramePr>
               <a:graphicFrameLocks xmlns:a="http://schemas.openxmlformats.org/drawingml/2006/main" noChangeAspect="1"/>
             </wp:cNvGraphicFramePr>
@@ -334,7 +543,7 @@
                   <pic:spPr>
                     <a:xfrm>
                       <a:off x="0" y="0"/>
-                      <a:ext cx="5943600" cy="370205"/>
+                      <a:ext cx="5943600" cy="1653540"/>
                     </a:xfrm>
                     <a:prstGeom prst="rect">
                       <a:avLst/>
@@ -352,11 +561,12 @@
         <w:rPr>
           <w:noProof/>
         </w:rPr>
+        <w:lastRenderedPageBreak/>
         <w:drawing>
-          <wp:inline distT="0" distB="0" distL="0" distR="0" wp14:anchorId="20E2AE5B" wp14:editId="7E507AAB">
-            <wp:extent cx="5943600" cy="675640"/>
+          <wp:inline distT="0" distB="0" distL="0" distR="0" wp14:anchorId="16ED26C6" wp14:editId="52A3361D">
+            <wp:extent cx="5943600" cy="370205"/>
             <wp:effectExtent l="0" t="0" r="0" b="0"/>
-            <wp:docPr id="5" name="Picture 5"/>
+            <wp:docPr id="4" name="Picture 4"/>
             <wp:cNvGraphicFramePr>
               <a:graphicFrameLocks xmlns:a="http://schemas.openxmlformats.org/drawingml/2006/main" noChangeAspect="1"/>
             </wp:cNvGraphicFramePr>
@@ -376,7 +586,7 @@
                   <pic:spPr>
                     <a:xfrm>
                       <a:off x="0" y="0"/>
-                      <a:ext cx="5943600" cy="675640"/>
+                      <a:ext cx="5943600" cy="370205"/>
                     </a:xfrm>
                     <a:prstGeom prst="rect">
                       <a:avLst/>
@@ -389,54 +599,16 @@
         </w:drawing>
       </w:r>
     </w:p>
-    <w:p/>
-    <w:p/>
-    <w:p/>
-    <w:p>
-      <w:r>
-        <w:lastRenderedPageBreak/>
-        <w:t>S</w:t>
-      </w:r>
-      <w:r>
-        <w:rPr>
-          <w:rFonts w:hint="eastAsia"/>
-        </w:rPr>
-        <w:t>ome</w:t>
-      </w:r>
-      <w:r>
-        <w:t xml:space="preserve"> </w:t>
-      </w:r>
-      <w:r>
-        <w:rPr>
-          <w:rFonts w:hint="eastAsia"/>
-        </w:rPr>
-        <w:t>er</w:t>
-      </w:r>
-      <w:r>
-        <w:t>rors</w:t>
-      </w:r>
-    </w:p>
-    <w:p/>
-    <w:p>
-      <w:r>
-        <w:t>If you can’t open the schema of database, you may need to download driver files and make you’re your database connected.</w:t>
-      </w:r>
-    </w:p>
-    <w:p>
-      <w:r>
-        <w:t>Right click database and click properties.</w:t>
-      </w:r>
-    </w:p>
     <w:p>
       <w:r>
         <w:rPr>
           <w:noProof/>
         </w:rPr>
         <w:drawing>
-          <wp:inline distT="0" distB="0" distL="0" distR="0" wp14:anchorId="57AD35D4" wp14:editId="65A29356">
-            <wp:extent cx="5943600" cy="5452745"/>
+          <wp:inline distT="0" distB="0" distL="0" distR="0" wp14:anchorId="20E2AE5B" wp14:editId="7E507AAB">
+            <wp:extent cx="5943600" cy="675640"/>
             <wp:effectExtent l="0" t="0" r="0" b="0"/>
-            <wp:docPr id="6" name="Picture 6"/>
+            <wp:docPr id="5" name="Picture 5"/>
             <wp:cNvGraphicFramePr>
               <a:graphicFrameLocks xmlns:a="http://schemas.openxmlformats.org/drawingml/2006/main" noChangeAspect="1"/>
             </wp:cNvGraphicFramePr>
@@ -456,6 +628,86 @@
                   <pic:spPr>
                     <a:xfrm>
                       <a:off x="0" y="0"/>
+                      <a:ext cx="5943600" cy="675640"/>
+                    </a:xfrm>
+                    <a:prstGeom prst="rect">
+                      <a:avLst/>
+                    </a:prstGeom>
+                  </pic:spPr>
+                </pic:pic>
+              </a:graphicData>
+            </a:graphic>
+          </wp:inline>
+        </w:drawing>
+      </w:r>
+    </w:p>
+    <w:p/>
+    <w:p/>
+    <w:p/>
+    <w:p>
+      <w:r>
+        <w:t>S</w:t>
+      </w:r>
+      <w:r>
+        <w:rPr>
+          <w:rFonts w:hint="eastAsia"/>
+        </w:rPr>
+        <w:t>ome</w:t>
+      </w:r>
+      <w:r>
+        <w:t xml:space="preserve"> </w:t>
+      </w:r>
+      <w:r>
+        <w:rPr>
+          <w:rFonts w:hint="eastAsia"/>
+        </w:rPr>
+        <w:t>er</w:t>
+      </w:r>
+      <w:r>
+        <w:t>rors</w:t>
+      </w:r>
+    </w:p>
+    <w:p/>
+    <w:p>
+      <w:r>
+        <w:t>If you can’t open the schema of database, you may need to download driver files and make you’re your database connected.</w:t>
+      </w:r>
+    </w:p>
+    <w:p>
+      <w:r>
+        <w:t>Right click database and click properties.</w:t>
+      </w:r>
+    </w:p>
+    <w:p>
+      <w:r>
+        <w:rPr>
+          <w:noProof/>
+        </w:rPr>
+        <w:lastRenderedPageBreak/>
+        <w:drawing>
+          <wp:inline distT="0" distB="0" distL="0" distR="0" wp14:anchorId="57AD35D4" wp14:editId="65A29356">
+            <wp:extent cx="5943600" cy="5452745"/>
+            <wp:effectExtent l="0" t="0" r="0" b="0"/>
+            <wp:docPr id="6" name="Picture 6"/>
+            <wp:cNvGraphicFramePr>
+              <a:graphicFrameLocks xmlns:a="http://schemas.openxmlformats.org/drawingml/2006/main" noChangeAspect="1"/>
+            </wp:cNvGraphicFramePr>
+            <a:graphic xmlns:a="http://schemas.openxmlformats.org/drawingml/2006/main">
+              <a:graphicData uri="http://schemas.openxmlformats.org/drawingml/2006/picture">
+                <pic:pic xmlns:pic="http://schemas.openxmlformats.org/drawingml/2006/picture">
+                  <pic:nvPicPr>
+                    <pic:cNvPr id="1" name=""/>
+                    <pic:cNvPicPr/>
+                  </pic:nvPicPr>
+                  <pic:blipFill>
+                    <a:blip r:embed="rId10"/>
+                    <a:stretch>
+                      <a:fillRect/>
+                    </a:stretch>
+                  </pic:blipFill>
+                  <pic:spPr>
+                    <a:xfrm>
+                      <a:off x="0" y="0"/>
                       <a:ext cx="5943600" cy="5452745"/>
                     </a:xfrm>
                     <a:prstGeom prst="rect">
@@ -479,6 +731,163 @@
     </w:sectPr>
   </w:body>
 </w:document>
+</file>
+
+<file path=word/numbering.xml><?xml version="1.0" encoding="utf-8"?>
+<w:numbering xmlns:wpc="http://schemas.microsoft.com/office/word/2010/wordprocessingCanvas" xmlns:cx="http://schemas.microsoft.com/office/drawing/2014/chartex" xmlns:cx1="http://schemas.microsoft.com/office/drawing/2015/9/8/chartex" xmlns:cx2="http://schemas.microsoft.com/office/drawing/2015/10/21/chartex" xmlns:cx3="http://schemas.microsoft.com/office/drawing/2016/5/9/chartex" xmlns:cx4="http://schemas.microsoft.com/office/drawing/2016/5/10/chartex" xmlns:cx5="http://schemas.microsoft.com/office/drawing/2016/5/11/chartex" xmlns:cx6="http://schemas.microsoft.com/office/drawing/2016/5/12/chartex" xmlns:cx7="http://schemas.microsoft.com/office/drawing/2016/5/13/chartex" xmlns:cx8="http://schemas.microsoft.com/office/drawing/2016/5/14/chartex" xmlns:mc="http://schemas.openxmlformats.org/markup-compatibility/2006" xmlns:aink="http://schemas.microsoft.com/office/drawing/2016/ink" xmlns:am3d="http://schemas.microsoft.com/office/drawing/2017/model3d" xmlns:o="urn:schemas-microsoft-com:office:office" xmlns:r="http://schemas.openxmlformats.org/officeDocument/2006/relationships" xmlns:m="http://schemas.openxmlformats.org/officeDocument/2006/math" xmlns:v="urn:schemas-microsoft-com:vml" xmlns:wp14="http://schemas.microsoft.com/office/word/2010/wordprocessingDrawing" xmlns:wp="http://schemas.openxmlformats.org/drawingml/2006/wordprocessingDrawing" xmlns:w10="urn:schemas-microsoft-com:office:word" xmlns:w="http://schemas.openxmlformats.org/wordprocessingml/2006/main" xmlns:w14="http://schemas.microsoft.com/office/word/2010/wordml" xmlns:w15="http://schemas.microsoft.com/office/word/2012/wordml" xmlns:w16cex="http://schemas.microsoft.com/office/word/2018/wordml/cex" xmlns:w16cid="http://schemas.microsoft.com/office/word/2016/wordml/cid" xmlns:w16="http://schemas.microsoft.com/office/word/2018/wordml" xmlns:w16se="http://schemas.microsoft.com/office/word/2015/wordml/symex" xmlns:wpg="http://schemas.microsoft.com/office/word/2010/wordprocessingGroup" xmlns:wpi="http://schemas.microsoft.com/office/word/2010/wordprocessingInk" xmlns:wne="http://schemas.microsoft.com/office/word/2006/wordml" xmlns:wps="http://schemas.microsoft.com/office/word/2010/wordprocessingShape" mc:Ignorable="w14 w15 w16se w16cid w16 w16cex wp14">
+  <w:abstractNum w:abstractNumId="0" w15:restartNumberingAfterBreak="0">
+    <w:nsid w:val="3CBA6F61"/>
+    <w:multiLevelType w:val="multilevel"/>
+    <w:tmpl w:val="74F8C1E8"/>
+    <w:lvl w:ilvl="0">
+      <w:start w:val="1"/>
+      <w:numFmt w:val="bullet"/>
+      <w:lvlText w:val=""/>
+      <w:lvlJc w:val="left"/>
+      <w:pPr>
+        <w:tabs>
+          <w:tab w:val="num" w:pos="720"/>
+        </w:tabs>
+        <w:ind w:left="720" w:hanging="360"/>
+      </w:pPr>
+      <w:rPr>
+        <w:rFonts w:ascii="Symbol" w:hAnsi="Symbol" w:hint="default"/>
+        <w:sz w:val="20"/>
+      </w:rPr>
+    </w:lvl>
+    <w:lvl w:ilvl="1" w:tentative="1">
+      <w:start w:val="1"/>
+      <w:numFmt w:val="bullet"/>
+      <w:lvlText w:val=""/>
+      <w:lvlJc w:val="left"/>
+      <w:pPr>
+        <w:tabs>
+          <w:tab w:val="num" w:pos="1440"/>
+        </w:tabs>
+        <w:ind w:left="1440" w:hanging="360"/>
+      </w:pPr>
+      <w:rPr>
+        <w:rFonts w:ascii="Symbol" w:hAnsi="Symbol" w:hint="default"/>
+        <w:sz w:val="20"/>
+      </w:rPr>
+    </w:lvl>
+    <w:lvl w:ilvl="2" w:tentative="1">
+      <w:start w:val="1"/>
+      <w:numFmt w:val="bullet"/>
+      <w:lvlText w:val=""/>
+      <w:lvlJc w:val="left"/>
+      <w:pPr>
+        <w:tabs>
+          <w:tab w:val="num" w:pos="2160"/>
+        </w:tabs>
+        <w:ind w:left="2160" w:hanging="360"/>
+      </w:pPr>
+      <w:rPr>
+        <w:rFonts w:ascii="Symbol" w:hAnsi="Symbol" w:hint="default"/>
+        <w:sz w:val="20"/>
+      </w:rPr>
+    </w:lvl>
+    <w:lvl w:ilvl="3" w:tentative="1">
+      <w:start w:val="1"/>
+      <w:numFmt w:val="bullet"/>
+      <w:lvlText w:val=""/>
+      <w:lvlJc w:val="left"/>
+      <w:pPr>
+        <w:tabs>
+          <w:tab w:val="num" w:pos="2880"/>
+        </w:tabs>
+        <w:ind w:left="2880" w:hanging="360"/>
+      </w:pPr>
+      <w:rPr>
+        <w:rFonts w:ascii="Symbol" w:hAnsi="Symbol" w:hint="default"/>
+        <w:sz w:val="20"/>
+      </w:rPr>
+    </w:lvl>
+    <w:lvl w:ilvl="4" w:tentative="1">
+      <w:start w:val="1"/>
+      <w:numFmt w:val="bullet"/>
+      <w:lvlText w:val=""/>
+      <w:lvlJc w:val="left"/>
+      <w:pPr>
+        <w:tabs>
+          <w:tab w:val="num" w:pos="3600"/>
+        </w:tabs>
+        <w:ind w:left="3600" w:hanging="360"/>
+      </w:pPr>
+      <w:rPr>
+        <w:rFonts w:ascii="Symbol" w:hAnsi="Symbol" w:hint="default"/>
+        <w:sz w:val="20"/>
+      </w:rPr>
+    </w:lvl>
+    <w:lvl w:ilvl="5" w:tentative="1">
+      <w:start w:val="1"/>
+      <w:numFmt w:val="bullet"/>
+      <w:lvlText w:val=""/>
+      <w:lvlJc w:val="left"/>
+      <w:pPr>
+        <w:tabs>
+          <w:tab w:val="num" w:pos="4320"/>
+        </w:tabs>
+        <w:ind w:left="4320" w:hanging="360"/>
+      </w:pPr>
+      <w:rPr>
+        <w:rFonts w:ascii="Symbol" w:hAnsi="Symbol" w:hint="default"/>
+        <w:sz w:val="20"/>
+      </w:rPr>
+    </w:lvl>
+    <w:lvl w:ilvl="6" w:tentative="1">
+      <w:start w:val="1"/>
+      <w:numFmt w:val="bullet"/>
+      <w:lvlText w:val=""/>
+      <w:lvlJc w:val="left"/>
+      <w:pPr>
+        <w:tabs>
+          <w:tab w:val="num" w:pos="5040"/>
+        </w:tabs>
+        <w:ind w:left="5040" w:hanging="360"/>
+      </w:pPr>
+      <w:rPr>
+        <w:rFonts w:ascii="Symbol" w:hAnsi="Symbol" w:hint="default"/>
+        <w:sz w:val="20"/>
+      </w:rPr>
+    </w:lvl>
+    <w:lvl w:ilvl="7" w:tentative="1">
+      <w:start w:val="1"/>
+      <w:numFmt w:val="bullet"/>
+      <w:lvlText w:val=""/>
+      <w:lvlJc w:val="left"/>
+      <w:pPr>
+        <w:tabs>
+          <w:tab w:val="num" w:pos="5760"/>
+        </w:tabs>
+        <w:ind w:left="5760" w:hanging="360"/>
+      </w:pPr>
+      <w:rPr>
+        <w:rFonts w:ascii="Symbol" w:hAnsi="Symbol" w:hint="default"/>
+        <w:sz w:val="20"/>
+      </w:rPr>
+    </w:lvl>
+    <w:lvl w:ilvl="8" w:tentative="1">
+      <w:start w:val="1"/>
+      <w:numFmt w:val="bullet"/>
+      <w:lvlText w:val=""/>
+      <w:lvlJc w:val="left"/>
+      <w:pPr>
+        <w:tabs>
+          <w:tab w:val="num" w:pos="6480"/>
+        </w:tabs>
+        <w:ind w:left="6480" w:hanging="360"/>
+      </w:pPr>
+      <w:rPr>
+        <w:rFonts w:ascii="Symbol" w:hAnsi="Symbol" w:hint="default"/>
+        <w:sz w:val="20"/>
+      </w:rPr>
+    </w:lvl>
+  </w:abstractNum>
+  <w:num w:numId="1">
+    <w:abstractNumId w:val="0"/>
+  </w:num>
+</w:numbering>
 </file>
 
 <file path=word/styles.xml><?xml version="1.0" encoding="utf-8"?>
@@ -880,6 +1289,25 @@
     <w:name w:val="Normal"/>
     <w:qFormat/>
   </w:style>
+  <w:style w:type="paragraph" w:styleId="Heading2">
+    <w:name w:val="heading 2"/>
+    <w:basedOn w:val="Normal"/>
+    <w:link w:val="Heading2Char"/>
+    <w:uiPriority w:val="9"/>
+    <w:qFormat/>
+    <w:rsid w:val="00F70DCB"/>
+    <w:pPr>
+      <w:spacing w:before="100" w:beforeAutospacing="1" w:after="100" w:afterAutospacing="1" w:line="240" w:lineRule="auto"/>
+      <w:outlineLvl w:val="1"/>
+    </w:pPr>
+    <w:rPr>
+      <w:rFonts w:ascii="Times New Roman" w:eastAsia="Times New Roman" w:hAnsi="Times New Roman" w:cs="Times New Roman"/>
+      <w:b/>
+      <w:bCs/>
+      <w:sz w:val="36"/>
+      <w:szCs w:val="36"/>
+    </w:rPr>
+  </w:style>
   <w:style w:type="character" w:default="1" w:styleId="DefaultParagraphFont">
     <w:name w:val="Default Paragraph Font"/>
     <w:uiPriority w:val="1"/>
@@ -949,6 +1377,33 @@
     <w:uiPriority w:val="99"/>
     <w:semiHidden/>
     <w:rsid w:val="00E0440A"/>
+    <w:rPr>
+      <w:rFonts w:ascii="Courier New" w:eastAsia="Times New Roman" w:hAnsi="Courier New" w:cs="Courier New"/>
+      <w:sz w:val="20"/>
+      <w:szCs w:val="20"/>
+    </w:rPr>
+  </w:style>
+  <w:style w:type="character" w:customStyle="1" w:styleId="Heading2Char">
+    <w:name w:val="Heading 2 Char"/>
+    <w:basedOn w:val="DefaultParagraphFont"/>
+    <w:link w:val="Heading2"/>
+    <w:uiPriority w:val="9"/>
+    <w:rsid w:val="00F70DCB"/>
+    <w:rPr>
+      <w:rFonts w:ascii="Times New Roman" w:eastAsia="Times New Roman" w:hAnsi="Times New Roman" w:cs="Times New Roman"/>
+      <w:b/>
+      <w:bCs/>
+      <w:sz w:val="36"/>
+      <w:szCs w:val="36"/>
+    </w:rPr>
+  </w:style>
+  <w:style w:type="character" w:styleId="HTMLTypewriter">
+    <w:name w:val="HTML Typewriter"/>
+    <w:basedOn w:val="DefaultParagraphFont"/>
+    <w:uiPriority w:val="99"/>
+    <w:semiHidden/>
+    <w:unhideWhenUsed/>
+    <w:rsid w:val="00F70DCB"/>
     <w:rPr>
       <w:rFonts w:ascii="Courier New" w:eastAsia="Times New Roman" w:hAnsi="Courier New" w:cs="Courier New"/>
       <w:sz w:val="20"/>

</xml_diff>